<commit_message>
- many updates:   - remove winterOnly   - remove doTripMap   - add plot_map column to config   - much documentation   - switch to read_csv to read activity. Also switch to lubridate::dmy_hms() to calclate datetime. Strptime() wasreturning NA for six consecutive records starting *around* 37588 for each dataset.   - deal with using either lng/lat or smthlng/smthlat   - reimplement createKernel without using my old kernel library   - add plotting of each map as each dataset is processed   - add plotting of activity data   - add example to do_multi_geolocation()
</commit_message>
<xml_diff>
--- a/TODO.docx
+++ b/TODO.docx
@@ -17,113 +17,10 @@
         <w:rPr>
           <w:lang w:val="en-US"/>
         </w:rPr>
-        <w:t xml:space="preserve">deal with </w:t>
-      </w:r>
-    </w:p>
-    <w:p>
-      <w:pPr>
-        <w:rPr>
-          <w:lang w:val="en-US"/>
-        </w:rPr>
-      </w:pPr>
-      <w:r>
-        <w:rPr>
-          <w:lang w:val="en-US"/>
-        </w:rPr>
-        <w:t>Warning messages:</w:t>
-      </w:r>
-    </w:p>
-    <w:p>
-      <w:pPr>
-        <w:rPr>
-          <w:lang w:val="en-US"/>
-        </w:rPr>
-      </w:pPr>
-      <w:r>
-        <w:rPr>
-          <w:lang w:val="en-US"/>
-        </w:rPr>
-        <w:t>1: In check_tzones(e1, e2) : 'tzone' attributes are inconsistent</w:t>
-      </w:r>
-    </w:p>
-    <w:p>
-      <w:pPr>
-        <w:rPr>
-          <w:lang w:val="en-US"/>
-        </w:rPr>
-      </w:pPr>
-      <w:r>
-        <w:rPr>
-          <w:lang w:val="en-US"/>
-        </w:rPr>
-        <w:t>2: In check_tzones(e1, e2) : 'tzone' attributes are inconsistent</w:t>
-      </w:r>
-    </w:p>
-    <w:p>
-      <w:pPr>
-        <w:rPr>
-          <w:lang w:val="en-US"/>
-        </w:rPr>
-      </w:pPr>
-    </w:p>
-    <w:p>
-      <w:pPr>
-        <w:rPr>
-          <w:lang w:val="en-US"/>
-        </w:rPr>
-      </w:pPr>
-      <w:r>
-        <w:rPr>
-          <w:lang w:val="en-US"/>
-        </w:rPr>
-        <w:t>at this line:</w:t>
-      </w:r>
-    </w:p>
-    <w:p>
-      <w:pPr>
-        <w:rPr>
-          <w:lang w:val="en-US"/>
-        </w:rPr>
-      </w:pPr>
-      <w:r>
-        <w:rPr>
-          <w:lang w:val="en-US"/>
-        </w:rPr>
-        <w:t>calib &lt;- dplyr::filter(alldat, date &gt;= as.POSIXct(cfg$calibStart, tz = "GMT") &amp;</w:t>
-      </w:r>
-    </w:p>
-    <w:p>
-      <w:pPr>
-        <w:rPr>
-          <w:lang w:val="en-US"/>
-        </w:rPr>
-      </w:pPr>
-      <w:r>
-        <w:rPr>
-          <w:lang w:val="en-US"/>
-        </w:rPr>
-        <w:t xml:space="preserve">                           date &lt;= as.POSIXct(cfg$calibEnd, tz = "GMT"))</w:t>
-      </w:r>
-    </w:p>
-    <w:p>
-      <w:pPr>
-        <w:rPr>
-          <w:lang w:val="en-US"/>
-        </w:rPr>
-      </w:pPr>
-      <w:r>
-        <w:rPr>
-          <w:lang w:val="en-US"/>
-        </w:rPr>
-        <w:t>probably need to explicitly set TZ for date to be GMT</w:t>
-      </w:r>
-    </w:p>
-    <w:p>
-      <w:pPr>
-        <w:rPr>
-          <w:lang w:val="en-US"/>
-        </w:rPr>
-      </w:pPr>
+        <w:t>check on using pre- vs post- calibration data (different location)</w:t>
+      </w:r>
+      <w:bookmarkStart w:id="0" w:name="_GoBack"/>
+      <w:bookmarkEnd w:id="0"/>
     </w:p>
     <w:p>
       <w:pPr>
@@ -140,6 +37,135 @@
         <w:rPr>
           <w:lang w:val="en-US"/>
         </w:rPr>
+        <w:t xml:space="preserve">deal with </w:t>
+      </w:r>
+    </w:p>
+    <w:p>
+      <w:pPr>
+        <w:rPr>
+          <w:lang w:val="en-US"/>
+        </w:rPr>
+      </w:pPr>
+      <w:r>
+        <w:rPr>
+          <w:lang w:val="en-US"/>
+        </w:rPr>
+        <w:t>Warning messages:</w:t>
+      </w:r>
+    </w:p>
+    <w:p>
+      <w:pPr>
+        <w:rPr>
+          <w:lang w:val="en-US"/>
+        </w:rPr>
+      </w:pPr>
+      <w:r>
+        <w:rPr>
+          <w:lang w:val="en-US"/>
+        </w:rPr>
+        <w:t>1: In check_tzones(e1, e2) : 'tzone' attributes are inconsistent</w:t>
+      </w:r>
+    </w:p>
+    <w:p>
+      <w:pPr>
+        <w:rPr>
+          <w:lang w:val="en-US"/>
+        </w:rPr>
+      </w:pPr>
+      <w:r>
+        <w:rPr>
+          <w:lang w:val="en-US"/>
+        </w:rPr>
+        <w:t>2: In check_tzones(e1, e2) : 'tzone' attributes are inconsistent</w:t>
+      </w:r>
+    </w:p>
+    <w:p>
+      <w:pPr>
+        <w:rPr>
+          <w:lang w:val="en-US"/>
+        </w:rPr>
+      </w:pPr>
+    </w:p>
+    <w:p>
+      <w:pPr>
+        <w:rPr>
+          <w:lang w:val="en-US"/>
+        </w:rPr>
+      </w:pPr>
+      <w:r>
+        <w:rPr>
+          <w:lang w:val="en-US"/>
+        </w:rPr>
+        <w:t>at this line:</w:t>
+      </w:r>
+    </w:p>
+    <w:p>
+      <w:pPr>
+        <w:rPr>
+          <w:lang w:val="en-US"/>
+        </w:rPr>
+      </w:pPr>
+      <w:r>
+        <w:rPr>
+          <w:lang w:val="en-US"/>
+        </w:rPr>
+        <w:t>calib &lt;- dplyr::filter(alldat, date &gt;= as.POSIXct(cfg$calibStart, tz = "GMT") &amp;</w:t>
+      </w:r>
+    </w:p>
+    <w:p>
+      <w:pPr>
+        <w:rPr>
+          <w:lang w:val="en-US"/>
+        </w:rPr>
+      </w:pPr>
+      <w:r>
+        <w:rPr>
+          <w:lang w:val="en-US"/>
+        </w:rPr>
+        <w:t xml:space="preserve">                           date &lt;= as.POSIXct(cfg$calibEnd, tz = "GMT"))</w:t>
+      </w:r>
+    </w:p>
+    <w:p>
+      <w:pPr>
+        <w:rPr>
+          <w:lang w:val="en-US"/>
+        </w:rPr>
+      </w:pPr>
+      <w:r>
+        <w:rPr>
+          <w:lang w:val="en-US"/>
+        </w:rPr>
+        <w:t>probably need to explicitly set TZ for date to be GMT</w:t>
+      </w:r>
+    </w:p>
+    <w:p>
+      <w:pPr>
+        <w:rPr>
+          <w:lang w:val="en-US"/>
+        </w:rPr>
+      </w:pPr>
+    </w:p>
+    <w:p>
+      <w:pPr>
+        <w:pStyle w:val="ListParagraph"/>
+        <w:numPr>
+          <w:ilvl w:val="0"/>
+          <w:numId w:val="2"/>
+        </w:numPr>
+        <w:rPr>
+          <w:lang w:val="en-US"/>
+        </w:rPr>
+      </w:pPr>
+      <w:r>
+        <w:rPr>
+          <w:lang w:val="en-US"/>
+        </w:rPr>
+        <w:t xml:space="preserve">DONE </w:t>
+      </w:r>
+      <w:r>
+        <w:rPr>
+          <w:lang w:val="en-US"/>
+        </w:rPr>
         <w:t>add code to r</w:t>
       </w:r>
       <w:r>
@@ -148,14 +174,114 @@
         </w:rPr>
         <w:t>e</w:t>
       </w:r>
-      <w:bookmarkStart w:id="0" w:name="_GoBack"/>
-      <w:bookmarkEnd w:id="0"/>
       <w:r>
         <w:rPr>
           <w:lang w:val="en-US"/>
         </w:rPr>
         <w:t>ad activity data and return it.</w:t>
       </w:r>
+    </w:p>
+    <w:p>
+      <w:pPr>
+        <w:pStyle w:val="ListParagraph"/>
+        <w:numPr>
+          <w:ilvl w:val="0"/>
+          <w:numId w:val="2"/>
+        </w:numPr>
+        <w:rPr>
+          <w:lang w:val="en-US"/>
+        </w:rPr>
+      </w:pPr>
+      <w:r>
+        <w:rPr>
+          <w:lang w:val="en-US"/>
+        </w:rPr>
+        <w:t>deal with multiple calibration data sets</w:t>
+      </w:r>
+    </w:p>
+    <w:p>
+      <w:pPr>
+        <w:pStyle w:val="ListParagraph"/>
+        <w:numPr>
+          <w:ilvl w:val="0"/>
+          <w:numId w:val="2"/>
+        </w:numPr>
+        <w:rPr>
+          <w:lang w:val="en-US"/>
+        </w:rPr>
+      </w:pPr>
+      <w:r>
+        <w:rPr>
+          <w:lang w:val="en-US"/>
+        </w:rPr>
+        <w:t>finish docs for all exported functions</w:t>
+      </w:r>
+    </w:p>
+    <w:p>
+      <w:pPr>
+        <w:pStyle w:val="ListParagraph"/>
+        <w:numPr>
+          <w:ilvl w:val="0"/>
+          <w:numId w:val="2"/>
+        </w:numPr>
+        <w:rPr>
+          <w:lang w:val="en-US"/>
+        </w:rPr>
+      </w:pPr>
+      <w:r>
+        <w:rPr>
+          <w:lang w:val="en-US"/>
+        </w:rPr>
+        <w:t>check all combinations of options:</w:t>
+      </w:r>
+    </w:p>
+    <w:p>
+      <w:pPr>
+        <w:pStyle w:val="ListParagraph"/>
+        <w:numPr>
+          <w:ilvl w:val="1"/>
+          <w:numId w:val="2"/>
+        </w:numPr>
+        <w:rPr>
+          <w:lang w:val="en-US"/>
+        </w:rPr>
+      </w:pPr>
+      <w:r>
+        <w:rPr>
+          <w:lang w:val="en-US"/>
+        </w:rPr>
+        <w:t>keepCalibPoints</w:t>
+      </w:r>
+    </w:p>
+    <w:p>
+      <w:pPr>
+        <w:pStyle w:val="ListParagraph"/>
+        <w:numPr>
+          <w:ilvl w:val="1"/>
+          <w:numId w:val="2"/>
+        </w:numPr>
+        <w:rPr>
+          <w:lang w:val="en-US"/>
+        </w:rPr>
+      </w:pPr>
+      <w:r>
+        <w:rPr>
+          <w:lang w:val="en-US"/>
+        </w:rPr>
+        <w:t>createShapeFile</w:t>
+      </w:r>
+    </w:p>
+    <w:p>
+      <w:pPr>
+        <w:pStyle w:val="ListParagraph"/>
+        <w:numPr>
+          <w:ilvl w:val="1"/>
+          <w:numId w:val="2"/>
+        </w:numPr>
+        <w:rPr>
+          <w:lang w:val="en-US"/>
+        </w:rPr>
+      </w:pPr>
     </w:p>
     <w:sectPr>
       <w:pgSz w:w="12240" w:h="15840"/>
@@ -335,7 +461,7 @@
   <w:abstractNum w:abstractNumId="1" w15:restartNumberingAfterBreak="0">
     <w:nsid w:val="6F4E63D0"/>
     <w:multiLevelType w:val="hybridMultilevel"/>
-    <w:tmpl w:val="1E68E3C8"/>
+    <w:tmpl w:val="3024597C"/>
     <w:lvl w:ilvl="0" w:tplc="10090001">
       <w:start w:val="1"/>
       <w:numFmt w:val="bullet"/>
@@ -348,7 +474,7 @@
         <w:rFonts w:ascii="Symbol" w:hAnsi="Symbol" w:hint="default"/>
       </w:rPr>
     </w:lvl>
-    <w:lvl w:ilvl="1" w:tplc="10090003" w:tentative="1">
+    <w:lvl w:ilvl="1" w:tplc="10090003">
       <w:start w:val="1"/>
       <w:numFmt w:val="bullet"/>
       <w:lvlText w:val="o"/>

</xml_diff>

<commit_message>
Many changes for GLS workshop added support for Integeo tags many new options
</commit_message>
<xml_diff>
--- a/TODO.docx
+++ b/TODO.docx
@@ -1,7 +1,172 @@
 
 <file path=word/document.xml><?xml version="1.0" encoding="utf-8"?>
-<w:document xmlns:wpc="http://schemas.microsoft.com/office/word/2010/wordprocessingCanvas" xmlns:cx="http://schemas.microsoft.com/office/drawing/2014/chartex" xmlns:cx1="http://schemas.microsoft.com/office/drawing/2015/9/8/chartex" xmlns:mc="http://schemas.openxmlformats.org/markup-compatibility/2006" xmlns:o="urn:schemas-microsoft-com:office:office" xmlns:r="http://schemas.openxmlformats.org/officeDocument/2006/relationships" xmlns:m="http://schemas.openxmlformats.org/officeDocument/2006/math" xmlns:v="urn:schemas-microsoft-com:vml" xmlns:wp14="http://schemas.microsoft.com/office/word/2010/wordprocessingDrawing" xmlns:wp="http://schemas.openxmlformats.org/drawingml/2006/wordprocessingDrawing" xmlns:w10="urn:schemas-microsoft-com:office:word" xmlns:w="http://schemas.openxmlformats.org/wordprocessingml/2006/main" xmlns:w14="http://schemas.microsoft.com/office/word/2010/wordml" xmlns:w15="http://schemas.microsoft.com/office/word/2012/wordml" xmlns:w16se="http://schemas.microsoft.com/office/word/2015/wordml/symex" xmlns:wpg="http://schemas.microsoft.com/office/word/2010/wordprocessingGroup" xmlns:wpi="http://schemas.microsoft.com/office/word/2010/wordprocessingInk" xmlns:wne="http://schemas.microsoft.com/office/word/2006/wordml" xmlns:wps="http://schemas.microsoft.com/office/word/2010/wordprocessingShape" mc:Ignorable="w14 w15 w16se wp14">
+<w:document xmlns:wpc="http://schemas.microsoft.com/office/word/2010/wordprocessingCanvas" xmlns:cx="http://schemas.microsoft.com/office/drawing/2014/chartex" xmlns:cx1="http://schemas.microsoft.com/office/drawing/2015/9/8/chartex" xmlns:cx2="http://schemas.microsoft.com/office/drawing/2015/10/21/chartex" xmlns:cx3="http://schemas.microsoft.com/office/drawing/2016/5/9/chartex" xmlns:cx4="http://schemas.microsoft.com/office/drawing/2016/5/10/chartex" xmlns:cx5="http://schemas.microsoft.com/office/drawing/2016/5/11/chartex" xmlns:cx6="http://schemas.microsoft.com/office/drawing/2016/5/12/chartex" xmlns:cx7="http://schemas.microsoft.com/office/drawing/2016/5/13/chartex" xmlns:cx8="http://schemas.microsoft.com/office/drawing/2016/5/14/chartex" xmlns:mc="http://schemas.openxmlformats.org/markup-compatibility/2006" xmlns:aink="http://schemas.microsoft.com/office/drawing/2016/ink" xmlns:am3d="http://schemas.microsoft.com/office/drawing/2017/model3d" xmlns:o="urn:schemas-microsoft-com:office:office" xmlns:oel="http://schemas.microsoft.com/office/2019/extlst" xmlns:r="http://schemas.openxmlformats.org/officeDocument/2006/relationships" xmlns:m="http://schemas.openxmlformats.org/officeDocument/2006/math" xmlns:v="urn:schemas-microsoft-com:vml" xmlns:wp14="http://schemas.microsoft.com/office/word/2010/wordprocessingDrawing" xmlns:wp="http://schemas.openxmlformats.org/drawingml/2006/wordprocessingDrawing" xmlns:w10="urn:schemas-microsoft-com:office:word" xmlns:w="http://schemas.openxmlformats.org/wordprocessingml/2006/main" xmlns:w14="http://schemas.microsoft.com/office/word/2010/wordml" xmlns:w15="http://schemas.microsoft.com/office/word/2012/wordml" xmlns:w16cex="http://schemas.microsoft.com/office/word/2018/wordml/cex" xmlns:w16cid="http://schemas.microsoft.com/office/word/2016/wordml/cid" xmlns:w16="http://schemas.microsoft.com/office/word/2018/wordml" xmlns:w16sdtdh="http://schemas.microsoft.com/office/word/2020/wordml/sdtdatahash" xmlns:w16se="http://schemas.microsoft.com/office/word/2015/wordml/symex" xmlns:wpg="http://schemas.microsoft.com/office/word/2010/wordprocessingGroup" xmlns:wpi="http://schemas.microsoft.com/office/word/2010/wordprocessingInk" xmlns:wne="http://schemas.microsoft.com/office/word/2006/wordml" xmlns:wps="http://schemas.microsoft.com/office/word/2010/wordprocessingShape" mc:Ignorable="w14 w15 w16se w16cid w16 w16cex w16sdtdh wp14">
   <w:body>
+    <w:p>
+      <w:pPr>
+        <w:pStyle w:val="ListParagraph"/>
+        <w:numPr>
+          <w:ilvl w:val="0"/>
+          <w:numId w:val="3"/>
+        </w:numPr>
+      </w:pPr>
+      <w:r>
+        <w:t>Update documentation for new features added to config file</w:t>
+      </w:r>
+    </w:p>
+    <w:p>
+      <w:pPr>
+        <w:pStyle w:val="ListParagraph"/>
+        <w:numPr>
+          <w:ilvl w:val="0"/>
+          <w:numId w:val="3"/>
+        </w:numPr>
+      </w:pPr>
+      <w:r>
+        <w:t xml:space="preserve">Switch to saving outputs from </w:t>
+      </w:r>
+      <w:r>
+        <w:t>kernel contour to use sf instead of rgdal</w:t>
+      </w:r>
+    </w:p>
+    <w:p>
+      <w:pPr>
+        <w:pStyle w:val="ListParagraph"/>
+        <w:numPr>
+          <w:ilvl w:val="0"/>
+          <w:numId w:val="3"/>
+        </w:numPr>
+      </w:pPr>
+      <w:r>
+        <w:t xml:space="preserve">Switch to using sf as return type from </w:t>
+      </w:r>
+      <w:r>
+        <w:t>do_kernel</w:t>
+      </w:r>
+    </w:p>
+    <w:p>
+      <w:pPr>
+        <w:pStyle w:val="ListParagraph"/>
+        <w:numPr>
+          <w:ilvl w:val="0"/>
+          <w:numId w:val="3"/>
+        </w:numPr>
+      </w:pPr>
+      <w:r>
+        <w:t xml:space="preserve">Deal with warnings from </w:t>
+      </w:r>
+      <w:r>
+        <w:t>st_write:</w:t>
+      </w:r>
+      <w:r>
+        <w:br/>
+      </w:r>
+      <w:r>
+        <w:t>Warning messages:</w:t>
+      </w:r>
+      <w:r>
+        <w:br/>
+      </w:r>
+      <w:r>
+        <w:t>1: In CPL_write_ogr(obj, dsn, layer, driver, as.character(dataset_options),  :</w:t>
+      </w:r>
+      <w:r>
+        <w:br/>
+      </w:r>
+      <w:r>
+        <w:t xml:space="preserve">  GDAL Message 6: Field tFirst create as date field, though DateTime requested.</w:t>
+      </w:r>
+      <w:r>
+        <w:br/>
+      </w:r>
+      <w:r>
+        <w:t>2: In CPL_write_ogr(obj, dsn, layer, driver, as.character(dataset_options),  :</w:t>
+      </w:r>
+      <w:r>
+        <w:br/>
+      </w:r>
+      <w:r>
+        <w:t xml:space="preserve">  GDAL Message 6: Field tSecond create as date field, though DateTime requested.</w:t>
+      </w:r>
+    </w:p>
+    <w:p>
+      <w:pPr>
+        <w:pStyle w:val="ListParagraph"/>
+        <w:numPr>
+          <w:ilvl w:val="0"/>
+          <w:numId w:val="3"/>
+        </w:numPr>
+      </w:pPr>
+      <w:r>
+        <w:t>Add new style config file to repo.</w:t>
+      </w:r>
+    </w:p>
+    <w:p>
+      <w:pPr>
+        <w:pStyle w:val="ListParagraph"/>
+        <w:numPr>
+          <w:ilvl w:val="0"/>
+          <w:numId w:val="3"/>
+        </w:numPr>
+      </w:pPr>
+      <w:r>
+        <w:t xml:space="preserve">Look into errors when doing </w:t>
+      </w:r>
+      <w:r>
+        <w:t>kernel:</w:t>
+      </w:r>
+      <w:r>
+        <w:br/>
+      </w:r>
+      <w:r>
+        <w:t>27: Could not parse expression: ‘`m`’. Returning as a single symbolic unit()</w:t>
+      </w:r>
+      <w:r>
+        <w:br/>
+      </w:r>
+      <w:r>
+        <w:t>28: In sp::CRS(from$proj4string) : invalid PROJ4 string</w:t>
+      </w:r>
+    </w:p>
+    <w:p>
+      <w:pPr>
+        <w:pStyle w:val="ListParagraph"/>
+        <w:numPr>
+          <w:ilvl w:val="0"/>
+          <w:numId w:val="3"/>
+        </w:numPr>
+      </w:pPr>
+      <w:r>
+        <w:t xml:space="preserve">DONE </w:t>
+      </w:r>
+      <w:r>
+        <w:t xml:space="preserve">(added file.opened()) </w:t>
+      </w:r>
+      <w:r>
+        <w:t>R bombs if Excel has config file open when read_cfg_file tries to read it. Problem with readxl library? Figure out how to determine if the file is locked.</w:t>
+      </w:r>
+    </w:p>
+    <w:p>
+      <w:pPr>
+        <w:pStyle w:val="ListParagraph"/>
+        <w:numPr>
+          <w:ilvl w:val="0"/>
+          <w:numId w:val="3"/>
+        </w:numPr>
+      </w:pPr>
+      <w:r>
+        <w:t>DONE</w:t>
+      </w:r>
+      <w:r>
+        <w:t xml:space="preserve"> TODO: new version of getElevation returns a vector with the elevation angle</w:t>
+      </w:r>
+      <w:r>
+        <w:br/>
+      </w:r>
+      <w:r>
+        <w:t>in second element. Need to check length of elev to figure out what to do.</w:t>
+      </w:r>
+    </w:p>
     <w:p>
       <w:pPr>
         <w:pStyle w:val="ListParagraph"/>
@@ -19,8 +184,6 @@
         </w:rPr>
         <w:t>check on using pre- vs post- calibration data (different location)</w:t>
       </w:r>
-      <w:bookmarkStart w:id="0" w:name="_GoBack"/>
-      <w:bookmarkEnd w:id="0"/>
     </w:p>
     <w:p>
       <w:pPr>
@@ -275,13 +438,19 @@
       <w:pPr>
         <w:pStyle w:val="ListParagraph"/>
         <w:numPr>
-          <w:ilvl w:val="1"/>
+          <w:ilvl w:val="0"/>
           <w:numId w:val="2"/>
         </w:numPr>
         <w:rPr>
           <w:lang w:val="en-US"/>
         </w:rPr>
       </w:pPr>
+      <w:r>
+        <w:rPr>
+          <w:lang w:val="en-US"/>
+        </w:rPr>
+        <w:t>add ability to deal with  multiple logger types (BAS, Migrate Tech, etc).</w:t>
+      </w:r>
     </w:p>
     <w:sectPr>
       <w:pgSz w:w="12240" w:h="15840"/>
@@ -294,7 +463,7 @@
 </file>
 
 <file path=word/endnotes.xml><?xml version="1.0" encoding="utf-8"?>
-<w:endnotes xmlns:wpc="http://schemas.microsoft.com/office/word/2010/wordprocessingCanvas" xmlns:cx="http://schemas.microsoft.com/office/drawing/2014/chartex" xmlns:cx1="http://schemas.microsoft.com/office/drawing/2015/9/8/chartex" xmlns:mc="http://schemas.openxmlformats.org/markup-compatibility/2006" xmlns:o="urn:schemas-microsoft-com:office:office" xmlns:r="http://schemas.openxmlformats.org/officeDocument/2006/relationships" xmlns:m="http://schemas.openxmlformats.org/officeDocument/2006/math" xmlns:v="urn:schemas-microsoft-com:vml" xmlns:wp14="http://schemas.microsoft.com/office/word/2010/wordprocessingDrawing" xmlns:wp="http://schemas.openxmlformats.org/drawingml/2006/wordprocessingDrawing" xmlns:w10="urn:schemas-microsoft-com:office:word" xmlns:w="http://schemas.openxmlformats.org/wordprocessingml/2006/main" xmlns:w14="http://schemas.microsoft.com/office/word/2010/wordml" xmlns:w15="http://schemas.microsoft.com/office/word/2012/wordml" xmlns:w16se="http://schemas.microsoft.com/office/word/2015/wordml/symex" xmlns:wpg="http://schemas.microsoft.com/office/word/2010/wordprocessingGroup" xmlns:wpi="http://schemas.microsoft.com/office/word/2010/wordprocessingInk" xmlns:wne="http://schemas.microsoft.com/office/word/2006/wordml" xmlns:wps="http://schemas.microsoft.com/office/word/2010/wordprocessingShape" mc:Ignorable="w14 w15 w16se wp14">
+<w:endnotes xmlns:wpc="http://schemas.microsoft.com/office/word/2010/wordprocessingCanvas" xmlns:cx="http://schemas.microsoft.com/office/drawing/2014/chartex" xmlns:cx1="http://schemas.microsoft.com/office/drawing/2015/9/8/chartex" xmlns:cx2="http://schemas.microsoft.com/office/drawing/2015/10/21/chartex" xmlns:cx3="http://schemas.microsoft.com/office/drawing/2016/5/9/chartex" xmlns:cx4="http://schemas.microsoft.com/office/drawing/2016/5/10/chartex" xmlns:cx5="http://schemas.microsoft.com/office/drawing/2016/5/11/chartex" xmlns:cx6="http://schemas.microsoft.com/office/drawing/2016/5/12/chartex" xmlns:cx7="http://schemas.microsoft.com/office/drawing/2016/5/13/chartex" xmlns:cx8="http://schemas.microsoft.com/office/drawing/2016/5/14/chartex" xmlns:mc="http://schemas.openxmlformats.org/markup-compatibility/2006" xmlns:aink="http://schemas.microsoft.com/office/drawing/2016/ink" xmlns:am3d="http://schemas.microsoft.com/office/drawing/2017/model3d" xmlns:o="urn:schemas-microsoft-com:office:office" xmlns:oel="http://schemas.microsoft.com/office/2019/extlst" xmlns:r="http://schemas.openxmlformats.org/officeDocument/2006/relationships" xmlns:m="http://schemas.openxmlformats.org/officeDocument/2006/math" xmlns:v="urn:schemas-microsoft-com:vml" xmlns:wp14="http://schemas.microsoft.com/office/word/2010/wordprocessingDrawing" xmlns:wp="http://schemas.openxmlformats.org/drawingml/2006/wordprocessingDrawing" xmlns:w10="urn:schemas-microsoft-com:office:word" xmlns:w="http://schemas.openxmlformats.org/wordprocessingml/2006/main" xmlns:w14="http://schemas.microsoft.com/office/word/2010/wordml" xmlns:w15="http://schemas.microsoft.com/office/word/2012/wordml" xmlns:w16cex="http://schemas.microsoft.com/office/word/2018/wordml/cex" xmlns:w16cid="http://schemas.microsoft.com/office/word/2016/wordml/cid" xmlns:w16="http://schemas.microsoft.com/office/word/2018/wordml" xmlns:w16sdtdh="http://schemas.microsoft.com/office/word/2020/wordml/sdtdatahash" xmlns:w16se="http://schemas.microsoft.com/office/word/2015/wordml/symex" xmlns:wpg="http://schemas.microsoft.com/office/word/2010/wordprocessingGroup" xmlns:wpi="http://schemas.microsoft.com/office/word/2010/wordprocessingInk" xmlns:wne="http://schemas.microsoft.com/office/word/2006/wordml" xmlns:wps="http://schemas.microsoft.com/office/word/2010/wordprocessingShape" mc:Ignorable="w14 w15 w16se w16cid w16 w16cex w16sdtdh wp14">
   <w:endnote w:type="separator" w:id="-1">
     <w:p>
       <w:pPr>
@@ -319,7 +488,7 @@
 </file>
 
 <file path=word/footnotes.xml><?xml version="1.0" encoding="utf-8"?>
-<w:footnotes xmlns:wpc="http://schemas.microsoft.com/office/word/2010/wordprocessingCanvas" xmlns:cx="http://schemas.microsoft.com/office/drawing/2014/chartex" xmlns:cx1="http://schemas.microsoft.com/office/drawing/2015/9/8/chartex" xmlns:mc="http://schemas.openxmlformats.org/markup-compatibility/2006" xmlns:o="urn:schemas-microsoft-com:office:office" xmlns:r="http://schemas.openxmlformats.org/officeDocument/2006/relationships" xmlns:m="http://schemas.openxmlformats.org/officeDocument/2006/math" xmlns:v="urn:schemas-microsoft-com:vml" xmlns:wp14="http://schemas.microsoft.com/office/word/2010/wordprocessingDrawing" xmlns:wp="http://schemas.openxmlformats.org/drawingml/2006/wordprocessingDrawing" xmlns:w10="urn:schemas-microsoft-com:office:word" xmlns:w="http://schemas.openxmlformats.org/wordprocessingml/2006/main" xmlns:w14="http://schemas.microsoft.com/office/word/2010/wordml" xmlns:w15="http://schemas.microsoft.com/office/word/2012/wordml" xmlns:w16se="http://schemas.microsoft.com/office/word/2015/wordml/symex" xmlns:wpg="http://schemas.microsoft.com/office/word/2010/wordprocessingGroup" xmlns:wpi="http://schemas.microsoft.com/office/word/2010/wordprocessingInk" xmlns:wne="http://schemas.microsoft.com/office/word/2006/wordml" xmlns:wps="http://schemas.microsoft.com/office/word/2010/wordprocessingShape" mc:Ignorable="w14 w15 w16se wp14">
+<w:footnotes xmlns:wpc="http://schemas.microsoft.com/office/word/2010/wordprocessingCanvas" xmlns:cx="http://schemas.microsoft.com/office/drawing/2014/chartex" xmlns:cx1="http://schemas.microsoft.com/office/drawing/2015/9/8/chartex" xmlns:cx2="http://schemas.microsoft.com/office/drawing/2015/10/21/chartex" xmlns:cx3="http://schemas.microsoft.com/office/drawing/2016/5/9/chartex" xmlns:cx4="http://schemas.microsoft.com/office/drawing/2016/5/10/chartex" xmlns:cx5="http://schemas.microsoft.com/office/drawing/2016/5/11/chartex" xmlns:cx6="http://schemas.microsoft.com/office/drawing/2016/5/12/chartex" xmlns:cx7="http://schemas.microsoft.com/office/drawing/2016/5/13/chartex" xmlns:cx8="http://schemas.microsoft.com/office/drawing/2016/5/14/chartex" xmlns:mc="http://schemas.openxmlformats.org/markup-compatibility/2006" xmlns:aink="http://schemas.microsoft.com/office/drawing/2016/ink" xmlns:am3d="http://schemas.microsoft.com/office/drawing/2017/model3d" xmlns:o="urn:schemas-microsoft-com:office:office" xmlns:oel="http://schemas.microsoft.com/office/2019/extlst" xmlns:r="http://schemas.openxmlformats.org/officeDocument/2006/relationships" xmlns:m="http://schemas.openxmlformats.org/officeDocument/2006/math" xmlns:v="urn:schemas-microsoft-com:vml" xmlns:wp14="http://schemas.microsoft.com/office/word/2010/wordprocessingDrawing" xmlns:wp="http://schemas.openxmlformats.org/drawingml/2006/wordprocessingDrawing" xmlns:w10="urn:schemas-microsoft-com:office:word" xmlns:w="http://schemas.openxmlformats.org/wordprocessingml/2006/main" xmlns:w14="http://schemas.microsoft.com/office/word/2010/wordml" xmlns:w15="http://schemas.microsoft.com/office/word/2012/wordml" xmlns:w16cex="http://schemas.microsoft.com/office/word/2018/wordml/cex" xmlns:w16cid="http://schemas.microsoft.com/office/word/2016/wordml/cid" xmlns:w16="http://schemas.microsoft.com/office/word/2018/wordml" xmlns:w16sdtdh="http://schemas.microsoft.com/office/word/2020/wordml/sdtdatahash" xmlns:w16se="http://schemas.microsoft.com/office/word/2015/wordml/symex" xmlns:wpg="http://schemas.microsoft.com/office/word/2010/wordprocessingGroup" xmlns:wpi="http://schemas.microsoft.com/office/word/2010/wordprocessingInk" xmlns:wne="http://schemas.microsoft.com/office/word/2006/wordml" xmlns:wps="http://schemas.microsoft.com/office/word/2010/wordprocessingShape" mc:Ignorable="w14 w15 w16se w16cid w16 w16cex w16sdtdh wp14">
   <w:footnote w:type="separator" w:id="-1">
     <w:p>
       <w:pPr>
@@ -344,8 +513,120 @@
 </file>
 
 <file path=word/numbering.xml><?xml version="1.0" encoding="utf-8"?>
-<w:numbering xmlns:wpc="http://schemas.microsoft.com/office/word/2010/wordprocessingCanvas" xmlns:cx="http://schemas.microsoft.com/office/drawing/2014/chartex" xmlns:cx1="http://schemas.microsoft.com/office/drawing/2015/9/8/chartex" xmlns:mc="http://schemas.openxmlformats.org/markup-compatibility/2006" xmlns:o="urn:schemas-microsoft-com:office:office" xmlns:r="http://schemas.openxmlformats.org/officeDocument/2006/relationships" xmlns:m="http://schemas.openxmlformats.org/officeDocument/2006/math" xmlns:v="urn:schemas-microsoft-com:vml" xmlns:wp14="http://schemas.microsoft.com/office/word/2010/wordprocessingDrawing" xmlns:wp="http://schemas.openxmlformats.org/drawingml/2006/wordprocessingDrawing" xmlns:w10="urn:schemas-microsoft-com:office:word" xmlns:w="http://schemas.openxmlformats.org/wordprocessingml/2006/main" xmlns:w14="http://schemas.microsoft.com/office/word/2010/wordml" xmlns:w15="http://schemas.microsoft.com/office/word/2012/wordml" xmlns:w16se="http://schemas.microsoft.com/office/word/2015/wordml/symex" xmlns:wpg="http://schemas.microsoft.com/office/word/2010/wordprocessingGroup" xmlns:wpi="http://schemas.microsoft.com/office/word/2010/wordprocessingInk" xmlns:wne="http://schemas.microsoft.com/office/word/2006/wordml" xmlns:wps="http://schemas.microsoft.com/office/word/2010/wordprocessingShape" mc:Ignorable="w14 w15 w16se wp14">
+<w:numbering xmlns:wpc="http://schemas.microsoft.com/office/word/2010/wordprocessingCanvas" xmlns:cx="http://schemas.microsoft.com/office/drawing/2014/chartex" xmlns:cx1="http://schemas.microsoft.com/office/drawing/2015/9/8/chartex" xmlns:cx2="http://schemas.microsoft.com/office/drawing/2015/10/21/chartex" xmlns:cx3="http://schemas.microsoft.com/office/drawing/2016/5/9/chartex" xmlns:cx4="http://schemas.microsoft.com/office/drawing/2016/5/10/chartex" xmlns:cx5="http://schemas.microsoft.com/office/drawing/2016/5/11/chartex" xmlns:cx6="http://schemas.microsoft.com/office/drawing/2016/5/12/chartex" xmlns:cx7="http://schemas.microsoft.com/office/drawing/2016/5/13/chartex" xmlns:cx8="http://schemas.microsoft.com/office/drawing/2016/5/14/chartex" xmlns:mc="http://schemas.openxmlformats.org/markup-compatibility/2006" xmlns:aink="http://schemas.microsoft.com/office/drawing/2016/ink" xmlns:am3d="http://schemas.microsoft.com/office/drawing/2017/model3d" xmlns:o="urn:schemas-microsoft-com:office:office" xmlns:oel="http://schemas.microsoft.com/office/2019/extlst" xmlns:r="http://schemas.openxmlformats.org/officeDocument/2006/relationships" xmlns:m="http://schemas.openxmlformats.org/officeDocument/2006/math" xmlns:v="urn:schemas-microsoft-com:vml" xmlns:wp14="http://schemas.microsoft.com/office/word/2010/wordprocessingDrawing" xmlns:wp="http://schemas.openxmlformats.org/drawingml/2006/wordprocessingDrawing" xmlns:w10="urn:schemas-microsoft-com:office:word" xmlns:w="http://schemas.openxmlformats.org/wordprocessingml/2006/main" xmlns:w14="http://schemas.microsoft.com/office/word/2010/wordml" xmlns:w15="http://schemas.microsoft.com/office/word/2012/wordml" xmlns:w16cex="http://schemas.microsoft.com/office/word/2018/wordml/cex" xmlns:w16cid="http://schemas.microsoft.com/office/word/2016/wordml/cid" xmlns:w16="http://schemas.microsoft.com/office/word/2018/wordml" xmlns:w16sdtdh="http://schemas.microsoft.com/office/word/2020/wordml/sdtdatahash" xmlns:w16se="http://schemas.microsoft.com/office/word/2015/wordml/symex" xmlns:wpg="http://schemas.microsoft.com/office/word/2010/wordprocessingGroup" xmlns:wpi="http://schemas.microsoft.com/office/word/2010/wordprocessingInk" xmlns:wne="http://schemas.microsoft.com/office/word/2006/wordml" xmlns:wps="http://schemas.microsoft.com/office/word/2010/wordprocessingShape" mc:Ignorable="w14 w15 w16se w16cid w16 w16cex w16sdtdh wp14">
   <w:abstractNum w:abstractNumId="0" w15:restartNumberingAfterBreak="0">
+    <w:nsid w:val="3D385CBF"/>
+    <w:multiLevelType w:val="hybridMultilevel"/>
+    <w:tmpl w:val="93523EC0"/>
+    <w:lvl w:ilvl="0" w:tplc="9776F5A0">
+      <w:numFmt w:val="bullet"/>
+      <w:lvlText w:val="-"/>
+      <w:lvlJc w:val="left"/>
+      <w:pPr>
+        <w:ind w:left="720" w:hanging="360"/>
+      </w:pPr>
+      <w:rPr>
+        <w:rFonts w:ascii="Calibri" w:eastAsiaTheme="minorHAnsi" w:hAnsi="Calibri" w:cs="Calibri" w:hint="default"/>
+      </w:rPr>
+    </w:lvl>
+    <w:lvl w:ilvl="1" w:tplc="10090003">
+      <w:start w:val="1"/>
+      <w:numFmt w:val="bullet"/>
+      <w:lvlText w:val="o"/>
+      <w:lvlJc w:val="left"/>
+      <w:pPr>
+        <w:ind w:left="1440" w:hanging="360"/>
+      </w:pPr>
+      <w:rPr>
+        <w:rFonts w:ascii="Courier New" w:hAnsi="Courier New" w:cs="Courier New" w:hint="default"/>
+      </w:rPr>
+    </w:lvl>
+    <w:lvl w:ilvl="2" w:tplc="10090005" w:tentative="1">
+      <w:start w:val="1"/>
+      <w:numFmt w:val="bullet"/>
+      <w:lvlText w:val=""/>
+      <w:lvlJc w:val="left"/>
+      <w:pPr>
+        <w:ind w:left="2160" w:hanging="360"/>
+      </w:pPr>
+      <w:rPr>
+        <w:rFonts w:ascii="Wingdings" w:hAnsi="Wingdings" w:hint="default"/>
+      </w:rPr>
+    </w:lvl>
+    <w:lvl w:ilvl="3" w:tplc="10090001" w:tentative="1">
+      <w:start w:val="1"/>
+      <w:numFmt w:val="bullet"/>
+      <w:lvlText w:val=""/>
+      <w:lvlJc w:val="left"/>
+      <w:pPr>
+        <w:ind w:left="2880" w:hanging="360"/>
+      </w:pPr>
+      <w:rPr>
+        <w:rFonts w:ascii="Symbol" w:hAnsi="Symbol" w:hint="default"/>
+      </w:rPr>
+    </w:lvl>
+    <w:lvl w:ilvl="4" w:tplc="10090003" w:tentative="1">
+      <w:start w:val="1"/>
+      <w:numFmt w:val="bullet"/>
+      <w:lvlText w:val="o"/>
+      <w:lvlJc w:val="left"/>
+      <w:pPr>
+        <w:ind w:left="3600" w:hanging="360"/>
+      </w:pPr>
+      <w:rPr>
+        <w:rFonts w:ascii="Courier New" w:hAnsi="Courier New" w:cs="Courier New" w:hint="default"/>
+      </w:rPr>
+    </w:lvl>
+    <w:lvl w:ilvl="5" w:tplc="10090005" w:tentative="1">
+      <w:start w:val="1"/>
+      <w:numFmt w:val="bullet"/>
+      <w:lvlText w:val=""/>
+      <w:lvlJc w:val="left"/>
+      <w:pPr>
+        <w:ind w:left="4320" w:hanging="360"/>
+      </w:pPr>
+      <w:rPr>
+        <w:rFonts w:ascii="Wingdings" w:hAnsi="Wingdings" w:hint="default"/>
+      </w:rPr>
+    </w:lvl>
+    <w:lvl w:ilvl="6" w:tplc="10090001" w:tentative="1">
+      <w:start w:val="1"/>
+      <w:numFmt w:val="bullet"/>
+      <w:lvlText w:val=""/>
+      <w:lvlJc w:val="left"/>
+      <w:pPr>
+        <w:ind w:left="5040" w:hanging="360"/>
+      </w:pPr>
+      <w:rPr>
+        <w:rFonts w:ascii="Symbol" w:hAnsi="Symbol" w:hint="default"/>
+      </w:rPr>
+    </w:lvl>
+    <w:lvl w:ilvl="7" w:tplc="10090003" w:tentative="1">
+      <w:start w:val="1"/>
+      <w:numFmt w:val="bullet"/>
+      <w:lvlText w:val="o"/>
+      <w:lvlJc w:val="left"/>
+      <w:pPr>
+        <w:ind w:left="5760" w:hanging="360"/>
+      </w:pPr>
+      <w:rPr>
+        <w:rFonts w:ascii="Courier New" w:hAnsi="Courier New" w:cs="Courier New" w:hint="default"/>
+      </w:rPr>
+    </w:lvl>
+    <w:lvl w:ilvl="8" w:tplc="10090005" w:tentative="1">
+      <w:start w:val="1"/>
+      <w:numFmt w:val="bullet"/>
+      <w:lvlText w:val=""/>
+      <w:lvlJc w:val="left"/>
+      <w:pPr>
+        <w:ind w:left="6480" w:hanging="360"/>
+      </w:pPr>
+      <w:rPr>
+        <w:rFonts w:ascii="Wingdings" w:hAnsi="Wingdings" w:hint="default"/>
+      </w:rPr>
+    </w:lvl>
+  </w:abstractNum>
+  <w:abstractNum w:abstractNumId="1" w15:restartNumberingAfterBreak="0">
     <w:nsid w:val="3D68021E"/>
     <w:multiLevelType w:val="hybridMultilevel"/>
     <w:tmpl w:val="F25C6608"/>
@@ -458,7 +739,7 @@
       </w:rPr>
     </w:lvl>
   </w:abstractNum>
-  <w:abstractNum w:abstractNumId="1" w15:restartNumberingAfterBreak="0">
+  <w:abstractNum w:abstractNumId="2" w15:restartNumberingAfterBreak="0">
     <w:nsid w:val="6F4E63D0"/>
     <w:multiLevelType w:val="hybridMultilevel"/>
     <w:tmpl w:val="3024597C"/>
@@ -571,17 +852,20 @@
       </w:rPr>
     </w:lvl>
   </w:abstractNum>
-  <w:num w:numId="1">
+  <w:num w:numId="1" w16cid:durableId="444614900">
+    <w:abstractNumId w:val="1"/>
+  </w:num>
+  <w:num w:numId="2" w16cid:durableId="428695363">
+    <w:abstractNumId w:val="2"/>
+  </w:num>
+  <w:num w:numId="3" w16cid:durableId="572204105">
     <w:abstractNumId w:val="0"/>
-  </w:num>
-  <w:num w:numId="2">
-    <w:abstractNumId w:val="1"/>
   </w:num>
 </w:numbering>
 </file>
 
 <file path=word/styles.xml><?xml version="1.0" encoding="utf-8"?>
-<w:styles xmlns:mc="http://schemas.openxmlformats.org/markup-compatibility/2006" xmlns:r="http://schemas.openxmlformats.org/officeDocument/2006/relationships" xmlns:w="http://schemas.openxmlformats.org/wordprocessingml/2006/main" xmlns:w14="http://schemas.microsoft.com/office/word/2010/wordml" xmlns:w15="http://schemas.microsoft.com/office/word/2012/wordml" xmlns:w16se="http://schemas.microsoft.com/office/word/2015/wordml/symex" mc:Ignorable="w14 w15 w16se">
+<w:styles xmlns:mc="http://schemas.openxmlformats.org/markup-compatibility/2006" xmlns:r="http://schemas.openxmlformats.org/officeDocument/2006/relationships" xmlns:w="http://schemas.openxmlformats.org/wordprocessingml/2006/main" xmlns:w14="http://schemas.microsoft.com/office/word/2010/wordml" xmlns:w15="http://schemas.microsoft.com/office/word/2012/wordml" xmlns:w16cex="http://schemas.microsoft.com/office/word/2018/wordml/cex" xmlns:w16cid="http://schemas.microsoft.com/office/word/2016/wordml/cid" xmlns:w16="http://schemas.microsoft.com/office/word/2018/wordml" xmlns:w16sdtdh="http://schemas.microsoft.com/office/word/2020/wordml/sdtdatahash" xmlns:w16se="http://schemas.microsoft.com/office/word/2015/wordml/symex" mc:Ignorable="w14 w15 w16se w16cid w16 w16cex w16sdtdh">
   <w:docDefaults>
     <w:rPrDefault>
       <w:rPr>
@@ -597,7 +881,7 @@
       </w:pPr>
     </w:pPrDefault>
   </w:docDefaults>
-  <w:latentStyles w:defLockedState="0" w:defUIPriority="99" w:defSemiHidden="0" w:defUnhideWhenUsed="0" w:defQFormat="0" w:count="371">
+  <w:latentStyles w:defLockedState="0" w:defUIPriority="99" w:defSemiHidden="0" w:defUnhideWhenUsed="0" w:defQFormat="0" w:count="376">
     <w:lsdException w:name="Normal" w:uiPriority="0" w:qFormat="1"/>
     <w:lsdException w:name="heading 1" w:uiPriority="9" w:qFormat="1"/>
     <w:lsdException w:name="heading 2" w:semiHidden="1" w:uiPriority="9" w:unhideWhenUsed="1" w:qFormat="1"/>
@@ -969,6 +1253,11 @@
     <w:lsdException w:name="List Table 5 Dark Accent 6" w:uiPriority="50"/>
     <w:lsdException w:name="List Table 6 Colorful Accent 6" w:uiPriority="51"/>
     <w:lsdException w:name="List Table 7 Colorful Accent 6" w:uiPriority="52"/>
+    <w:lsdException w:name="Mention" w:semiHidden="1" w:unhideWhenUsed="1"/>
+    <w:lsdException w:name="Smart Hyperlink" w:semiHidden="1" w:unhideWhenUsed="1"/>
+    <w:lsdException w:name="Hashtag" w:semiHidden="1" w:unhideWhenUsed="1"/>
+    <w:lsdException w:name="Unresolved Mention" w:semiHidden="1" w:unhideWhenUsed="1"/>
+    <w:lsdException w:name="Smart Link" w:semiHidden="1" w:unhideWhenUsed="1"/>
   </w:latentStyles>
   <w:style w:type="paragraph" w:default="1" w:styleId="Normal">
     <w:name w:val="Normal"/>

</xml_diff>

<commit_message>
Update docs re. log transformation
- also add TODO list things and a link to tutorial I gave to Erpur etc
</commit_message>
<xml_diff>
--- a/TODO.docx
+++ b/TODO.docx
@@ -1,7 +1,15 @@
 
 <file path=word/document.xml><?xml version="1.0" encoding="utf-8"?>
-<w:document xmlns:wpc="http://schemas.microsoft.com/office/word/2010/wordprocessingCanvas" xmlns:cx="http://schemas.microsoft.com/office/drawing/2014/chartex" xmlns:cx1="http://schemas.microsoft.com/office/drawing/2015/9/8/chartex" xmlns:cx2="http://schemas.microsoft.com/office/drawing/2015/10/21/chartex" xmlns:cx3="http://schemas.microsoft.com/office/drawing/2016/5/9/chartex" xmlns:cx4="http://schemas.microsoft.com/office/drawing/2016/5/10/chartex" xmlns:cx5="http://schemas.microsoft.com/office/drawing/2016/5/11/chartex" xmlns:cx6="http://schemas.microsoft.com/office/drawing/2016/5/12/chartex" xmlns:cx7="http://schemas.microsoft.com/office/drawing/2016/5/13/chartex" xmlns:cx8="http://schemas.microsoft.com/office/drawing/2016/5/14/chartex" xmlns:mc="http://schemas.openxmlformats.org/markup-compatibility/2006" xmlns:aink="http://schemas.microsoft.com/office/drawing/2016/ink" xmlns:am3d="http://schemas.microsoft.com/office/drawing/2017/model3d" xmlns:o="urn:schemas-microsoft-com:office:office" xmlns:oel="http://schemas.microsoft.com/office/2019/extlst" xmlns:r="http://schemas.openxmlformats.org/officeDocument/2006/relationships" xmlns:m="http://schemas.openxmlformats.org/officeDocument/2006/math" xmlns:v="urn:schemas-microsoft-com:vml" xmlns:wp14="http://schemas.microsoft.com/office/word/2010/wordprocessingDrawing" xmlns:wp="http://schemas.openxmlformats.org/drawingml/2006/wordprocessingDrawing" xmlns:w10="urn:schemas-microsoft-com:office:word" xmlns:w="http://schemas.openxmlformats.org/wordprocessingml/2006/main" xmlns:w14="http://schemas.microsoft.com/office/word/2010/wordml" xmlns:w15="http://schemas.microsoft.com/office/word/2012/wordml" xmlns:w16cex="http://schemas.microsoft.com/office/word/2018/wordml/cex" xmlns:w16cid="http://schemas.microsoft.com/office/word/2016/wordml/cid" xmlns:w16="http://schemas.microsoft.com/office/word/2018/wordml" xmlns:w16du="http://schemas.microsoft.com/office/word/2023/wordml/word16du" xmlns:w16sdtdh="http://schemas.microsoft.com/office/word/2020/wordml/sdtdatahash" xmlns:w16se="http://schemas.microsoft.com/office/word/2015/wordml/symex" xmlns:wpg="http://schemas.microsoft.com/office/word/2010/wordprocessingGroup" xmlns:wpi="http://schemas.microsoft.com/office/word/2010/wordprocessingInk" xmlns:wne="http://schemas.microsoft.com/office/word/2006/wordml" xmlns:wps="http://schemas.microsoft.com/office/word/2010/wordprocessingShape" mc:Ignorable="w14 w15 w16se w16cid w16 w16cex w16sdtdh w16du wp14">
+<w:document xmlns:wpc="http://schemas.microsoft.com/office/word/2010/wordprocessingCanvas" xmlns:cx="http://schemas.microsoft.com/office/drawing/2014/chartex" xmlns:cx1="http://schemas.microsoft.com/office/drawing/2015/9/8/chartex" xmlns:cx2="http://schemas.microsoft.com/office/drawing/2015/10/21/chartex" xmlns:cx3="http://schemas.microsoft.com/office/drawing/2016/5/9/chartex" xmlns:cx4="http://schemas.microsoft.com/office/drawing/2016/5/10/chartex" xmlns:cx5="http://schemas.microsoft.com/office/drawing/2016/5/11/chartex" xmlns:cx6="http://schemas.microsoft.com/office/drawing/2016/5/12/chartex" xmlns:cx7="http://schemas.microsoft.com/office/drawing/2016/5/13/chartex" xmlns:cx8="http://schemas.microsoft.com/office/drawing/2016/5/14/chartex" xmlns:mc="http://schemas.openxmlformats.org/markup-compatibility/2006" xmlns:aink="http://schemas.microsoft.com/office/drawing/2016/ink" xmlns:am3d="http://schemas.microsoft.com/office/drawing/2017/model3d" xmlns:o="urn:schemas-microsoft-com:office:office" xmlns:oel="http://schemas.microsoft.com/office/2019/extlst" xmlns:r="http://schemas.openxmlformats.org/officeDocument/2006/relationships" xmlns:m="http://schemas.openxmlformats.org/officeDocument/2006/math" xmlns:v="urn:schemas-microsoft-com:vml" xmlns:wp14="http://schemas.microsoft.com/office/word/2010/wordprocessingDrawing" xmlns:wp="http://schemas.openxmlformats.org/drawingml/2006/wordprocessingDrawing" xmlns:w10="urn:schemas-microsoft-com:office:word" xmlns:w="http://schemas.openxmlformats.org/wordprocessingml/2006/main" xmlns:w14="http://schemas.microsoft.com/office/word/2010/wordml" xmlns:w15="http://schemas.microsoft.com/office/word/2012/wordml" xmlns:w16cex="http://schemas.microsoft.com/office/word/2018/wordml/cex" xmlns:w16cid="http://schemas.microsoft.com/office/word/2016/wordml/cid" xmlns:w16="http://schemas.microsoft.com/office/word/2018/wordml" xmlns:w16du="http://schemas.microsoft.com/office/word/2023/wordml/word16du" xmlns:w16sdtdh="http://schemas.microsoft.com/office/word/2020/wordml/sdtdatahash" xmlns:w16sdtfl="http://schemas.microsoft.com/office/word/2024/wordml/sdtformatlock" xmlns:w16se="http://schemas.microsoft.com/office/word/2015/wordml/symex" xmlns:wpg="http://schemas.microsoft.com/office/word/2010/wordprocessingGroup" xmlns:wpi="http://schemas.microsoft.com/office/word/2010/wordprocessingInk" xmlns:wne="http://schemas.microsoft.com/office/word/2006/wordml" xmlns:wps="http://schemas.microsoft.com/office/word/2010/wordprocessingShape" mc:Ignorable="w14 w15 w16se w16cid w16 w16cex w16sdtdh w16sdtfl w16du wp14">
   <w:body>
+    <w:p>
+      <w:pPr>
+        <w:pStyle w:val="Heading1"/>
+      </w:pPr>
+      <w:r>
+        <w:t>TODO</w:t>
+      </w:r>
+    </w:p>
     <w:p>
       <w:pPr>
         <w:pStyle w:val="ListParagraph"/>
@@ -11,13 +19,356 @@
         </w:numPr>
       </w:pPr>
       <w:r>
-        <w:t>The recent changes (Dec 2023) that I made to the code that calls getElevation()</w:t>
-      </w:r>
-      <w:r>
-        <w:t xml:space="preserve"> only works with GeoLight 2.0.1 because this new version of getElevation() has a </w:t>
-      </w:r>
-      <w:r>
-        <w:t>method argument that the 2.0.0 version doesn’t, and the return value has changed. Need to test what version of GeoLight the user has and do the right thing.</w:t>
+        <w:t xml:space="preserve">Oct 31, 2025 </w:t>
+      </w:r>
+      <w:r>
+        <w:t>–</w:t>
+      </w:r>
+      <w:r>
+        <w:t xml:space="preserve"> </w:t>
+      </w:r>
+      <w:r>
+        <w:t>Add plot of log-transformed values to aid in choosing the light threshold when log option is TRUE. Incorporate the following into the manual for do_multi_geolocation</w:t>
+      </w:r>
+      <w:r>
+        <w:t xml:space="preserve"> under the description of the log option:</w:t>
+      </w:r>
+    </w:p>
+    <w:p>
+      <w:pPr>
+        <w:pStyle w:val="ListParagraph"/>
+        <w:numPr>
+          <w:ilvl w:val="1"/>
+          <w:numId w:val="3"/>
+        </w:numPr>
+      </w:pPr>
+      <w:r>
+        <w:t xml:space="preserve">TRUE </w:t>
+      </w:r>
+      <w:r>
+        <w:t xml:space="preserve">(default) </w:t>
+      </w:r>
+      <w:r>
+        <w:t>–</w:t>
+      </w:r>
+      <w:r>
+        <w:t xml:space="preserve"> log </w:t>
+      </w:r>
+      <w:r>
+        <w:t xml:space="preserve">transforms raw light values </w:t>
+      </w:r>
+      <w:r>
+        <w:t>via</w:t>
+      </w:r>
+      <w:r>
+        <w:t>:</w:t>
+      </w:r>
+      <w:r>
+        <w:br/>
+      </w:r>
+      <w:r>
+        <w:br/>
+        <w:t xml:space="preserve">     </w:t>
+      </w:r>
+      <w:r>
+        <w:t>log(</w:t>
+      </w:r>
+      <w:r>
+        <w:t>raw_light_value</w:t>
+      </w:r>
+      <w:r>
+        <w:t xml:space="preserve"> + 0.0001) + abs(min(log(</w:t>
+      </w:r>
+      <w:r>
+        <w:t>raw_light_value</w:t>
+      </w:r>
+      <w:r>
+        <w:t xml:space="preserve">+0.00001))). </w:t>
+      </w:r>
+      <w:r>
+        <w:br/>
+      </w:r>
+      <w:r>
+        <w:br/>
+      </w:r>
+      <w:r>
+        <w:t xml:space="preserve">This was the default in </w:t>
+      </w:r>
+      <w:r>
+        <w:t xml:space="preserve">GLSHelper </w:t>
+      </w:r>
+      <w:r>
+        <w:t>0.1.2.</w:t>
+      </w:r>
+      <w:r>
+        <w:t xml:space="preserve"> (See </w:t>
+      </w:r>
+      <w:hyperlink r:id="rId7" w:history="1">
+        <w:r>
+          <w:rPr>
+            <w:rStyle w:val="Hyperlink"/>
+          </w:rPr>
+          <w:t>Chapter 3 Loading data | Light-level geolocation analyses</w:t>
+        </w:r>
+      </w:hyperlink>
+      <w:r>
+        <w:t xml:space="preserve"> </w:t>
+      </w:r>
+      <w:r>
+        <w:t xml:space="preserve">of </w:t>
+      </w:r>
+      <w:r>
+        <w:rPr>
+          <w:b/>
+          <w:bCs/>
+        </w:rPr>
+        <w:t>Lisovski, S., Bauer, S., Briedis, M., Davidson, S.C., Dhanjal-Adams, K.L., Hallworth, M.T., Karagicheva, J., Meier, C.M., Merkel, B., Ouwehand, J., Pedersen, L., Rakhimberdiev, E., Roberto-Charron, A., Seavy, N.E., Sumner, M.D., Taylor, C.M., Wotherspoon, S.J. &amp; E.S. Bridge (2019) Light-Level Geolocator Analyses: A user’s guide. </w:t>
+      </w:r>
+      <w:r>
+        <w:rPr>
+          <w:b/>
+          <w:bCs/>
+          <w:i/>
+          <w:iCs/>
+        </w:rPr>
+        <w:t>Journal of Animal Ecology</w:t>
+      </w:r>
+      <w:r>
+        <w:rPr>
+          <w:b/>
+          <w:bCs/>
+        </w:rPr>
+        <w:t>. </w:t>
+      </w:r>
+      <w:hyperlink r:id="rId8" w:history="1">
+        <w:r>
+          <w:rPr>
+            <w:rStyle w:val="Hyperlink"/>
+            <w:b/>
+            <w:bCs/>
+          </w:rPr>
+          <w:t>DOI: 10.1111/1365-2656.13036</w:t>
+        </w:r>
+      </w:hyperlink>
+      <w:r>
+        <w:t xml:space="preserve"> </w:t>
+      </w:r>
+      <w:r>
+        <w:t xml:space="preserve">for the origin of this code). </w:t>
+      </w:r>
+      <w:r>
+        <w:t>The derivation of this formula is as follows:</w:t>
+      </w:r>
+    </w:p>
+    <w:p>
+      <w:pPr>
+        <w:pStyle w:val="ListParagraph"/>
+        <w:numPr>
+          <w:ilvl w:val="2"/>
+          <w:numId w:val="3"/>
+        </w:numPr>
+      </w:pPr>
+      <w:r>
+        <w:t xml:space="preserve">At night, </w:t>
+      </w:r>
+      <w:r>
+        <w:t xml:space="preserve">raw_light_value can be 0 or even a very small negative number </w:t>
+      </w:r>
+      <w:r>
+        <w:t>(</w:t>
+      </w:r>
+      <w:r>
+        <w:t xml:space="preserve">ie. </w:t>
+      </w:r>
+      <w:r>
+        <w:t xml:space="preserve">much less than 0.001) </w:t>
+      </w:r>
+      <w:r>
+        <w:t xml:space="preserve">so we add </w:t>
+      </w:r>
+      <w:r>
+        <w:t xml:space="preserve">0.0001 to </w:t>
+      </w:r>
+      <w:r>
+        <w:t xml:space="preserve">avoid </w:t>
+      </w:r>
+      <w:r>
+        <w:t>values that cannot be log transformed.</w:t>
+      </w:r>
+    </w:p>
+    <w:p>
+      <w:pPr>
+        <w:pStyle w:val="ListParagraph"/>
+        <w:numPr>
+          <w:ilvl w:val="2"/>
+          <w:numId w:val="3"/>
+        </w:numPr>
+      </w:pPr>
+      <w:r>
+        <w:t>Note that i</w:t>
+      </w:r>
+      <w:r>
+        <w:t xml:space="preserve">f min(raw_light_value + 0.001) &lt; 1, then just </w:t>
+      </w:r>
+      <w:r>
+        <w:t xml:space="preserve">taking </w:t>
+      </w:r>
+      <w:r>
+        <w:t xml:space="preserve">log(raw_light_value + 0.001) would produce </w:t>
+      </w:r>
+      <w:r>
+        <w:t xml:space="preserve">(one or more) </w:t>
+      </w:r>
+      <w:r>
+        <w:t>negative transformed light value</w:t>
+      </w:r>
+      <w:r>
+        <w:t xml:space="preserve">, </w:t>
+      </w:r>
+      <w:r>
+        <w:t xml:space="preserve"> which is undesirable</w:t>
+      </w:r>
+      <w:r>
+        <w:t>.</w:t>
+      </w:r>
+      <w:r>
+        <w:t xml:space="preserve"> </w:t>
+      </w:r>
+      <w:r>
+        <w:t xml:space="preserve">Adding </w:t>
+      </w:r>
+      <w:r>
+        <w:t>abs(min(log(</w:t>
+      </w:r>
+      <w:r>
+        <w:t>raw_light_value</w:t>
+      </w:r>
+      <w:r>
+        <w:t>+0.00001)))</w:t>
+      </w:r>
+      <w:r>
+        <w:t xml:space="preserve"> </w:t>
+      </w:r>
+      <w:r>
+        <w:t>ensure</w:t>
+      </w:r>
+      <w:r>
+        <w:t xml:space="preserve">s that </w:t>
+      </w:r>
+      <w:r>
+        <w:t xml:space="preserve">the </w:t>
+      </w:r>
+      <w:r>
+        <w:t xml:space="preserve">transformed </w:t>
+      </w:r>
+      <w:r>
+        <w:t xml:space="preserve">values </w:t>
+      </w:r>
+      <w:r>
+        <w:t xml:space="preserve">are </w:t>
+      </w:r>
+      <w:r>
+        <w:t>all &gt;</w:t>
+      </w:r>
+      <w:r>
+        <w:t>=</w:t>
+      </w:r>
+      <w:r>
+        <w:t xml:space="preserve"> 0</w:t>
+      </w:r>
+      <w:r>
+        <w:t xml:space="preserve">. </w:t>
+      </w:r>
+      <w:r>
+        <w:t xml:space="preserve">However, </w:t>
+      </w:r>
+      <w:r>
+        <w:t xml:space="preserve">if  </w:t>
+      </w:r>
+      <w:r>
+        <w:t>min(</w:t>
+      </w:r>
+      <w:r>
+        <w:t>raw_light_value</w:t>
+      </w:r>
+      <w:r>
+        <w:t xml:space="preserve"> + 0.0001) happens to be &gt; 1, </w:t>
+      </w:r>
+      <w:r>
+        <w:t>then log(</w:t>
+      </w:r>
+      <w:r>
+        <w:t>raw_light_value</w:t>
+      </w:r>
+      <w:r>
+        <w:t xml:space="preserve"> + 0.0001) will already be positive and </w:t>
+      </w:r>
+      <w:r>
+        <w:t xml:space="preserve">then adding </w:t>
+      </w:r>
+      <w:r>
+        <w:t>abs(min(log(</w:t>
+      </w:r>
+      <w:r>
+        <w:t>raw_light_value</w:t>
+      </w:r>
+      <w:r>
+        <w:t>+0.00001)))</w:t>
+      </w:r>
+      <w:r>
+        <w:t xml:space="preserve"> </w:t>
+      </w:r>
+      <w:r>
+        <w:t>will shift it in the positive direction even more such that the minimum of the resulting transformed values will be &gt; 0</w:t>
+      </w:r>
+      <w:r>
+        <w:t>, which may at first come as a surprise</w:t>
+      </w:r>
+      <w:r>
+        <w:t>.</w:t>
+      </w:r>
+      <w:r>
+        <w:br/>
+      </w:r>
+    </w:p>
+    <w:p>
+      <w:pPr>
+        <w:pStyle w:val="ListParagraph"/>
+        <w:numPr>
+          <w:ilvl w:val="1"/>
+          <w:numId w:val="3"/>
+        </w:numPr>
+      </w:pPr>
+      <w:r>
+        <w:t xml:space="preserve">FALSE – </w:t>
+      </w:r>
+      <w:r>
+        <w:t xml:space="preserve">raw light values are not </w:t>
+      </w:r>
+      <w:r>
+        <w:t>log transform</w:t>
+      </w:r>
+      <w:r>
+        <w:t>ed.</w:t>
+      </w:r>
+      <w:r>
+        <w:br/>
+      </w:r>
+      <w:r>
+        <w:br/>
+        <w:t xml:space="preserve">As of version xxxx, do_multi_geolocation() will produce a plot of </w:t>
+      </w:r>
+      <w:r>
+        <w:t xml:space="preserve">the transformed light values during the calibration period </w:t>
+      </w:r>
+      <w:r>
+        <w:t xml:space="preserve">to assist in choosing the </w:t>
+      </w:r>
+      <w:r>
+        <w:t>light threshold on the transformed scale.</w:t>
+      </w:r>
+      <w:r>
+        <w:br/>
       </w:r>
     </w:p>
     <w:p>
@@ -29,7 +380,16 @@
         </w:numPr>
       </w:pPr>
       <w:r>
-        <w:t>Update documentation for new features added to config file</w:t>
+        <w:t xml:space="preserve">DONE? </w:t>
+      </w:r>
+      <w:r>
+        <w:t>The recent changes (Dec 2023) that I made to the code that calls getElevation()</w:t>
+      </w:r>
+      <w:r>
+        <w:t xml:space="preserve"> only works with GeoLight 2.0.1 because this new version of getElevation() has a </w:t>
+      </w:r>
+      <w:r>
+        <w:t>method argument that the 2.0.0 version doesn’t, and the return value has changed. Need to test what version of GeoLight the user has and do the right thing.</w:t>
       </w:r>
     </w:p>
     <w:p>
@@ -41,10 +401,7 @@
         </w:numPr>
       </w:pPr>
       <w:r>
-        <w:t xml:space="preserve">Switch to saving outputs from </w:t>
-      </w:r>
-      <w:r>
-        <w:t>kernel contour to use sf instead of rgdal</w:t>
+        <w:t>Update documentation for new features added to config file</w:t>
       </w:r>
     </w:p>
     <w:p>
@@ -56,10 +413,10 @@
         </w:numPr>
       </w:pPr>
       <w:r>
-        <w:t xml:space="preserve">Switch to using sf as return type from </w:t>
-      </w:r>
-      <w:r>
-        <w:t>do_kernel</w:t>
+        <w:t xml:space="preserve">Switch to saving outputs from </w:t>
+      </w:r>
+      <w:r>
+        <w:t>kernel contour to use sf instead of rgdal</w:t>
       </w:r>
     </w:p>
     <w:p>
@@ -71,6 +428,21 @@
         </w:numPr>
       </w:pPr>
       <w:r>
+        <w:t xml:space="preserve">Switch to using sf as return type from </w:t>
+      </w:r>
+      <w:r>
+        <w:t>do_kernel</w:t>
+      </w:r>
+    </w:p>
+    <w:p>
+      <w:pPr>
+        <w:pStyle w:val="ListParagraph"/>
+        <w:numPr>
+          <w:ilvl w:val="0"/>
+          <w:numId w:val="3"/>
+        </w:numPr>
+      </w:pPr>
+      <w:r>
         <w:t xml:space="preserve">Deal with warnings from </w:t>
       </w:r>
       <w:r>
@@ -82,6 +454,9 @@
       </w:r>
       <w:r>
         <w:br/>
+      </w:r>
+      <w:r>
+        <w:lastRenderedPageBreak/>
         <w:t>1: In CPL_write_ogr(obj, dsn, layer, driver, as.character(dataset_options),  :</w:t>
       </w:r>
       <w:r>
@@ -455,7 +830,12 @@
         <w:rPr>
           <w:lang w:val="en-US"/>
         </w:rPr>
-        <w:lastRenderedPageBreak/>
+        <w:t xml:space="preserve">DONE? </w:t>
+      </w:r>
+      <w:r>
+        <w:rPr>
+          <w:lang w:val="en-US"/>
+        </w:rPr>
         <w:t>add ability to deal with  multiple logger types (BAS, Migrate Tech, etc).</w:t>
       </w:r>
     </w:p>
@@ -479,6 +859,42 @@
         </w:rPr>
         <w:t>Notes</w:t>
       </w:r>
+    </w:p>
+    <w:p>
+      <w:pPr>
+        <w:pStyle w:val="ListParagraph"/>
+        <w:numPr>
+          <w:ilvl w:val="0"/>
+          <w:numId w:val="3"/>
+        </w:numPr>
+        <w:rPr>
+          <w:lang w:val="en-US"/>
+        </w:rPr>
+      </w:pPr>
+      <w:r>
+        <w:rPr>
+          <w:lang w:val="en-US"/>
+        </w:rPr>
+        <w:t xml:space="preserve">I did a tutorial workshop for Katie, Erpur, etc in Dec 2023 which can be found here: </w:t>
+      </w:r>
+      <w:r>
+        <w:rPr>
+          <w:lang w:val="en-US"/>
+        </w:rPr>
+        <w:t>C:\Users\fifieldd\OneDrive - EC-EC\Papers and Presentations\GLS analysis session Dec 2023</w:t>
+      </w:r>
+    </w:p>
+    <w:p>
+      <w:pPr>
+        <w:pStyle w:val="ListParagraph"/>
+        <w:numPr>
+          <w:ilvl w:val="0"/>
+          <w:numId w:val="3"/>
+        </w:numPr>
+        <w:rPr>
+          <w:lang w:val="en-US"/>
+        </w:rPr>
+      </w:pPr>
     </w:p>
     <w:p>
       <w:pPr>
@@ -521,7 +937,7 @@
 </file>
 
 <file path=word/endnotes.xml><?xml version="1.0" encoding="utf-8"?>
-<w:endnotes xmlns:wpc="http://schemas.microsoft.com/office/word/2010/wordprocessingCanvas" xmlns:cx="http://schemas.microsoft.com/office/drawing/2014/chartex" xmlns:cx1="http://schemas.microsoft.com/office/drawing/2015/9/8/chartex" xmlns:cx2="http://schemas.microsoft.com/office/drawing/2015/10/21/chartex" xmlns:cx3="http://schemas.microsoft.com/office/drawing/2016/5/9/chartex" xmlns:cx4="http://schemas.microsoft.com/office/drawing/2016/5/10/chartex" xmlns:cx5="http://schemas.microsoft.com/office/drawing/2016/5/11/chartex" xmlns:cx6="http://schemas.microsoft.com/office/drawing/2016/5/12/chartex" xmlns:cx7="http://schemas.microsoft.com/office/drawing/2016/5/13/chartex" xmlns:cx8="http://schemas.microsoft.com/office/drawing/2016/5/14/chartex" xmlns:mc="http://schemas.openxmlformats.org/markup-compatibility/2006" xmlns:aink="http://schemas.microsoft.com/office/drawing/2016/ink" xmlns:am3d="http://schemas.microsoft.com/office/drawing/2017/model3d" xmlns:o="urn:schemas-microsoft-com:office:office" xmlns:oel="http://schemas.microsoft.com/office/2019/extlst" xmlns:r="http://schemas.openxmlformats.org/officeDocument/2006/relationships" xmlns:m="http://schemas.openxmlformats.org/officeDocument/2006/math" xmlns:v="urn:schemas-microsoft-com:vml" xmlns:wp14="http://schemas.microsoft.com/office/word/2010/wordprocessingDrawing" xmlns:wp="http://schemas.openxmlformats.org/drawingml/2006/wordprocessingDrawing" xmlns:w10="urn:schemas-microsoft-com:office:word" xmlns:w="http://schemas.openxmlformats.org/wordprocessingml/2006/main" xmlns:w14="http://schemas.microsoft.com/office/word/2010/wordml" xmlns:w15="http://schemas.microsoft.com/office/word/2012/wordml" xmlns:w16cex="http://schemas.microsoft.com/office/word/2018/wordml/cex" xmlns:w16cid="http://schemas.microsoft.com/office/word/2016/wordml/cid" xmlns:w16="http://schemas.microsoft.com/office/word/2018/wordml" xmlns:w16du="http://schemas.microsoft.com/office/word/2023/wordml/word16du" xmlns:w16sdtdh="http://schemas.microsoft.com/office/word/2020/wordml/sdtdatahash" xmlns:w16se="http://schemas.microsoft.com/office/word/2015/wordml/symex" xmlns:wpg="http://schemas.microsoft.com/office/word/2010/wordprocessingGroup" xmlns:wpi="http://schemas.microsoft.com/office/word/2010/wordprocessingInk" xmlns:wne="http://schemas.microsoft.com/office/word/2006/wordml" xmlns:wps="http://schemas.microsoft.com/office/word/2010/wordprocessingShape" mc:Ignorable="w14 w15 w16se w16cid w16 w16cex w16sdtdh w16du wp14">
+<w:endnotes xmlns:wpc="http://schemas.microsoft.com/office/word/2010/wordprocessingCanvas" xmlns:cx="http://schemas.microsoft.com/office/drawing/2014/chartex" xmlns:cx1="http://schemas.microsoft.com/office/drawing/2015/9/8/chartex" xmlns:cx2="http://schemas.microsoft.com/office/drawing/2015/10/21/chartex" xmlns:cx3="http://schemas.microsoft.com/office/drawing/2016/5/9/chartex" xmlns:cx4="http://schemas.microsoft.com/office/drawing/2016/5/10/chartex" xmlns:cx5="http://schemas.microsoft.com/office/drawing/2016/5/11/chartex" xmlns:cx6="http://schemas.microsoft.com/office/drawing/2016/5/12/chartex" xmlns:cx7="http://schemas.microsoft.com/office/drawing/2016/5/13/chartex" xmlns:cx8="http://schemas.microsoft.com/office/drawing/2016/5/14/chartex" xmlns:mc="http://schemas.openxmlformats.org/markup-compatibility/2006" xmlns:aink="http://schemas.microsoft.com/office/drawing/2016/ink" xmlns:am3d="http://schemas.microsoft.com/office/drawing/2017/model3d" xmlns:o="urn:schemas-microsoft-com:office:office" xmlns:oel="http://schemas.microsoft.com/office/2019/extlst" xmlns:r="http://schemas.openxmlformats.org/officeDocument/2006/relationships" xmlns:m="http://schemas.openxmlformats.org/officeDocument/2006/math" xmlns:v="urn:schemas-microsoft-com:vml" xmlns:wp14="http://schemas.microsoft.com/office/word/2010/wordprocessingDrawing" xmlns:wp="http://schemas.openxmlformats.org/drawingml/2006/wordprocessingDrawing" xmlns:w10="urn:schemas-microsoft-com:office:word" xmlns:w="http://schemas.openxmlformats.org/wordprocessingml/2006/main" xmlns:w14="http://schemas.microsoft.com/office/word/2010/wordml" xmlns:w15="http://schemas.microsoft.com/office/word/2012/wordml" xmlns:w16cex="http://schemas.microsoft.com/office/word/2018/wordml/cex" xmlns:w16cid="http://schemas.microsoft.com/office/word/2016/wordml/cid" xmlns:w16="http://schemas.microsoft.com/office/word/2018/wordml" xmlns:w16du="http://schemas.microsoft.com/office/word/2023/wordml/word16du" xmlns:w16sdtdh="http://schemas.microsoft.com/office/word/2020/wordml/sdtdatahash" xmlns:w16sdtfl="http://schemas.microsoft.com/office/word/2024/wordml/sdtformatlock" xmlns:w16se="http://schemas.microsoft.com/office/word/2015/wordml/symex" xmlns:wpg="http://schemas.microsoft.com/office/word/2010/wordprocessingGroup" xmlns:wpi="http://schemas.microsoft.com/office/word/2010/wordprocessingInk" xmlns:wne="http://schemas.microsoft.com/office/word/2006/wordml" xmlns:wps="http://schemas.microsoft.com/office/word/2010/wordprocessingShape" mc:Ignorable="w14 w15 w16se w16cid w16 w16cex w16sdtdh w16sdtfl w16du wp14">
   <w:endnote w:type="separator" w:id="-1">
     <w:p>
       <w:pPr>
@@ -546,7 +962,7 @@
 </file>
 
 <file path=word/footnotes.xml><?xml version="1.0" encoding="utf-8"?>
-<w:footnotes xmlns:wpc="http://schemas.microsoft.com/office/word/2010/wordprocessingCanvas" xmlns:cx="http://schemas.microsoft.com/office/drawing/2014/chartex" xmlns:cx1="http://schemas.microsoft.com/office/drawing/2015/9/8/chartex" xmlns:cx2="http://schemas.microsoft.com/office/drawing/2015/10/21/chartex" xmlns:cx3="http://schemas.microsoft.com/office/drawing/2016/5/9/chartex" xmlns:cx4="http://schemas.microsoft.com/office/drawing/2016/5/10/chartex" xmlns:cx5="http://schemas.microsoft.com/office/drawing/2016/5/11/chartex" xmlns:cx6="http://schemas.microsoft.com/office/drawing/2016/5/12/chartex" xmlns:cx7="http://schemas.microsoft.com/office/drawing/2016/5/13/chartex" xmlns:cx8="http://schemas.microsoft.com/office/drawing/2016/5/14/chartex" xmlns:mc="http://schemas.openxmlformats.org/markup-compatibility/2006" xmlns:aink="http://schemas.microsoft.com/office/drawing/2016/ink" xmlns:am3d="http://schemas.microsoft.com/office/drawing/2017/model3d" xmlns:o="urn:schemas-microsoft-com:office:office" xmlns:oel="http://schemas.microsoft.com/office/2019/extlst" xmlns:r="http://schemas.openxmlformats.org/officeDocument/2006/relationships" xmlns:m="http://schemas.openxmlformats.org/officeDocument/2006/math" xmlns:v="urn:schemas-microsoft-com:vml" xmlns:wp14="http://schemas.microsoft.com/office/word/2010/wordprocessingDrawing" xmlns:wp="http://schemas.openxmlformats.org/drawingml/2006/wordprocessingDrawing" xmlns:w10="urn:schemas-microsoft-com:office:word" xmlns:w="http://schemas.openxmlformats.org/wordprocessingml/2006/main" xmlns:w14="http://schemas.microsoft.com/office/word/2010/wordml" xmlns:w15="http://schemas.microsoft.com/office/word/2012/wordml" xmlns:w16cex="http://schemas.microsoft.com/office/word/2018/wordml/cex" xmlns:w16cid="http://schemas.microsoft.com/office/word/2016/wordml/cid" xmlns:w16="http://schemas.microsoft.com/office/word/2018/wordml" xmlns:w16du="http://schemas.microsoft.com/office/word/2023/wordml/word16du" xmlns:w16sdtdh="http://schemas.microsoft.com/office/word/2020/wordml/sdtdatahash" xmlns:w16se="http://schemas.microsoft.com/office/word/2015/wordml/symex" xmlns:wpg="http://schemas.microsoft.com/office/word/2010/wordprocessingGroup" xmlns:wpi="http://schemas.microsoft.com/office/word/2010/wordprocessingInk" xmlns:wne="http://schemas.microsoft.com/office/word/2006/wordml" xmlns:wps="http://schemas.microsoft.com/office/word/2010/wordprocessingShape" mc:Ignorable="w14 w15 w16se w16cid w16 w16cex w16sdtdh w16du wp14">
+<w:footnotes xmlns:wpc="http://schemas.microsoft.com/office/word/2010/wordprocessingCanvas" xmlns:cx="http://schemas.microsoft.com/office/drawing/2014/chartex" xmlns:cx1="http://schemas.microsoft.com/office/drawing/2015/9/8/chartex" xmlns:cx2="http://schemas.microsoft.com/office/drawing/2015/10/21/chartex" xmlns:cx3="http://schemas.microsoft.com/office/drawing/2016/5/9/chartex" xmlns:cx4="http://schemas.microsoft.com/office/drawing/2016/5/10/chartex" xmlns:cx5="http://schemas.microsoft.com/office/drawing/2016/5/11/chartex" xmlns:cx6="http://schemas.microsoft.com/office/drawing/2016/5/12/chartex" xmlns:cx7="http://schemas.microsoft.com/office/drawing/2016/5/13/chartex" xmlns:cx8="http://schemas.microsoft.com/office/drawing/2016/5/14/chartex" xmlns:mc="http://schemas.openxmlformats.org/markup-compatibility/2006" xmlns:aink="http://schemas.microsoft.com/office/drawing/2016/ink" xmlns:am3d="http://schemas.microsoft.com/office/drawing/2017/model3d" xmlns:o="urn:schemas-microsoft-com:office:office" xmlns:oel="http://schemas.microsoft.com/office/2019/extlst" xmlns:r="http://schemas.openxmlformats.org/officeDocument/2006/relationships" xmlns:m="http://schemas.openxmlformats.org/officeDocument/2006/math" xmlns:v="urn:schemas-microsoft-com:vml" xmlns:wp14="http://schemas.microsoft.com/office/word/2010/wordprocessingDrawing" xmlns:wp="http://schemas.openxmlformats.org/drawingml/2006/wordprocessingDrawing" xmlns:w10="urn:schemas-microsoft-com:office:word" xmlns:w="http://schemas.openxmlformats.org/wordprocessingml/2006/main" xmlns:w14="http://schemas.microsoft.com/office/word/2010/wordml" xmlns:w15="http://schemas.microsoft.com/office/word/2012/wordml" xmlns:w16cex="http://schemas.microsoft.com/office/word/2018/wordml/cex" xmlns:w16cid="http://schemas.microsoft.com/office/word/2016/wordml/cid" xmlns:w16="http://schemas.microsoft.com/office/word/2018/wordml" xmlns:w16du="http://schemas.microsoft.com/office/word/2023/wordml/word16du" xmlns:w16sdtdh="http://schemas.microsoft.com/office/word/2020/wordml/sdtdatahash" xmlns:w16sdtfl="http://schemas.microsoft.com/office/word/2024/wordml/sdtformatlock" xmlns:w16se="http://schemas.microsoft.com/office/word/2015/wordml/symex" xmlns:wpg="http://schemas.microsoft.com/office/word/2010/wordprocessingGroup" xmlns:wpi="http://schemas.microsoft.com/office/word/2010/wordprocessingInk" xmlns:wne="http://schemas.microsoft.com/office/word/2006/wordml" xmlns:wps="http://schemas.microsoft.com/office/word/2010/wordprocessingShape" mc:Ignorable="w14 w15 w16se w16cid w16 w16cex w16sdtdh w16sdtfl w16du wp14">
   <w:footnote w:type="separator" w:id="-1">
     <w:p>
       <w:pPr>
@@ -571,11 +987,11 @@
 </file>
 
 <file path=word/numbering.xml><?xml version="1.0" encoding="utf-8"?>
-<w:numbering xmlns:wpc="http://schemas.microsoft.com/office/word/2010/wordprocessingCanvas" xmlns:cx="http://schemas.microsoft.com/office/drawing/2014/chartex" xmlns:cx1="http://schemas.microsoft.com/office/drawing/2015/9/8/chartex" xmlns:cx2="http://schemas.microsoft.com/office/drawing/2015/10/21/chartex" xmlns:cx3="http://schemas.microsoft.com/office/drawing/2016/5/9/chartex" xmlns:cx4="http://schemas.microsoft.com/office/drawing/2016/5/10/chartex" xmlns:cx5="http://schemas.microsoft.com/office/drawing/2016/5/11/chartex" xmlns:cx6="http://schemas.microsoft.com/office/drawing/2016/5/12/chartex" xmlns:cx7="http://schemas.microsoft.com/office/drawing/2016/5/13/chartex" xmlns:cx8="http://schemas.microsoft.com/office/drawing/2016/5/14/chartex" xmlns:mc="http://schemas.openxmlformats.org/markup-compatibility/2006" xmlns:aink="http://schemas.microsoft.com/office/drawing/2016/ink" xmlns:am3d="http://schemas.microsoft.com/office/drawing/2017/model3d" xmlns:o="urn:schemas-microsoft-com:office:office" xmlns:oel="http://schemas.microsoft.com/office/2019/extlst" xmlns:r="http://schemas.openxmlformats.org/officeDocument/2006/relationships" xmlns:m="http://schemas.openxmlformats.org/officeDocument/2006/math" xmlns:v="urn:schemas-microsoft-com:vml" xmlns:wp14="http://schemas.microsoft.com/office/word/2010/wordprocessingDrawing" xmlns:wp="http://schemas.openxmlformats.org/drawingml/2006/wordprocessingDrawing" xmlns:w10="urn:schemas-microsoft-com:office:word" xmlns:w="http://schemas.openxmlformats.org/wordprocessingml/2006/main" xmlns:w14="http://schemas.microsoft.com/office/word/2010/wordml" xmlns:w15="http://schemas.microsoft.com/office/word/2012/wordml" xmlns:w16cex="http://schemas.microsoft.com/office/word/2018/wordml/cex" xmlns:w16cid="http://schemas.microsoft.com/office/word/2016/wordml/cid" xmlns:w16="http://schemas.microsoft.com/office/word/2018/wordml" xmlns:w16du="http://schemas.microsoft.com/office/word/2023/wordml/word16du" xmlns:w16sdtdh="http://schemas.microsoft.com/office/word/2020/wordml/sdtdatahash" xmlns:w16se="http://schemas.microsoft.com/office/word/2015/wordml/symex" xmlns:wpg="http://schemas.microsoft.com/office/word/2010/wordprocessingGroup" xmlns:wpi="http://schemas.microsoft.com/office/word/2010/wordprocessingInk" xmlns:wne="http://schemas.microsoft.com/office/word/2006/wordml" xmlns:wps="http://schemas.microsoft.com/office/word/2010/wordprocessingShape" mc:Ignorable="w14 w15 w16se w16cid w16 w16cex w16sdtdh w16du wp14">
+<w:numbering xmlns:wpc="http://schemas.microsoft.com/office/word/2010/wordprocessingCanvas" xmlns:cx="http://schemas.microsoft.com/office/drawing/2014/chartex" xmlns:cx1="http://schemas.microsoft.com/office/drawing/2015/9/8/chartex" xmlns:cx2="http://schemas.microsoft.com/office/drawing/2015/10/21/chartex" xmlns:cx3="http://schemas.microsoft.com/office/drawing/2016/5/9/chartex" xmlns:cx4="http://schemas.microsoft.com/office/drawing/2016/5/10/chartex" xmlns:cx5="http://schemas.microsoft.com/office/drawing/2016/5/11/chartex" xmlns:cx6="http://schemas.microsoft.com/office/drawing/2016/5/12/chartex" xmlns:cx7="http://schemas.microsoft.com/office/drawing/2016/5/13/chartex" xmlns:cx8="http://schemas.microsoft.com/office/drawing/2016/5/14/chartex" xmlns:mc="http://schemas.openxmlformats.org/markup-compatibility/2006" xmlns:aink="http://schemas.microsoft.com/office/drawing/2016/ink" xmlns:am3d="http://schemas.microsoft.com/office/drawing/2017/model3d" xmlns:o="urn:schemas-microsoft-com:office:office" xmlns:oel="http://schemas.microsoft.com/office/2019/extlst" xmlns:r="http://schemas.openxmlformats.org/officeDocument/2006/relationships" xmlns:m="http://schemas.openxmlformats.org/officeDocument/2006/math" xmlns:v="urn:schemas-microsoft-com:vml" xmlns:wp14="http://schemas.microsoft.com/office/word/2010/wordprocessingDrawing" xmlns:wp="http://schemas.openxmlformats.org/drawingml/2006/wordprocessingDrawing" xmlns:w10="urn:schemas-microsoft-com:office:word" xmlns:w="http://schemas.openxmlformats.org/wordprocessingml/2006/main" xmlns:w14="http://schemas.microsoft.com/office/word/2010/wordml" xmlns:w15="http://schemas.microsoft.com/office/word/2012/wordml" xmlns:w16cex="http://schemas.microsoft.com/office/word/2018/wordml/cex" xmlns:w16cid="http://schemas.microsoft.com/office/word/2016/wordml/cid" xmlns:w16="http://schemas.microsoft.com/office/word/2018/wordml" xmlns:w16du="http://schemas.microsoft.com/office/word/2023/wordml/word16du" xmlns:w16sdtdh="http://schemas.microsoft.com/office/word/2020/wordml/sdtdatahash" xmlns:w16sdtfl="http://schemas.microsoft.com/office/word/2024/wordml/sdtformatlock" xmlns:w16se="http://schemas.microsoft.com/office/word/2015/wordml/symex" xmlns:wpg="http://schemas.microsoft.com/office/word/2010/wordprocessingGroup" xmlns:wpi="http://schemas.microsoft.com/office/word/2010/wordprocessingInk" xmlns:wne="http://schemas.microsoft.com/office/word/2006/wordml" xmlns:wps="http://schemas.microsoft.com/office/word/2010/wordprocessingShape" mc:Ignorable="w14 w15 w16se w16cid w16 w16cex w16sdtdh w16sdtfl w16du wp14">
   <w:abstractNum w:abstractNumId="0" w15:restartNumberingAfterBreak="0">
     <w:nsid w:val="3D385CBF"/>
     <w:multiLevelType w:val="hybridMultilevel"/>
-    <w:tmpl w:val="93523EC0"/>
+    <w:tmpl w:val="421C9A82"/>
     <w:lvl w:ilvl="0" w:tplc="9776F5A0">
       <w:numFmt w:val="bullet"/>
       <w:lvlText w:val="-"/>
@@ -599,17 +1015,14 @@
         <w:rFonts w:ascii="Courier New" w:hAnsi="Courier New" w:cs="Courier New" w:hint="default"/>
       </w:rPr>
     </w:lvl>
-    <w:lvl w:ilvl="2" w:tplc="10090005" w:tentative="1">
-      <w:start w:val="1"/>
-      <w:numFmt w:val="bullet"/>
-      <w:lvlText w:val=""/>
+    <w:lvl w:ilvl="2" w:tplc="0409000F">
+      <w:start w:val="1"/>
+      <w:numFmt w:val="decimal"/>
+      <w:lvlText w:val="%3."/>
       <w:lvlJc w:val="left"/>
       <w:pPr>
         <w:ind w:left="2160" w:hanging="360"/>
       </w:pPr>
-      <w:rPr>
-        <w:rFonts w:ascii="Wingdings" w:hAnsi="Wingdings" w:hint="default"/>
-      </w:rPr>
     </w:lvl>
     <w:lvl w:ilvl="3" w:tplc="10090001" w:tentative="1">
       <w:start w:val="1"/>
@@ -923,7 +1336,7 @@
 </file>
 
 <file path=word/styles.xml><?xml version="1.0" encoding="utf-8"?>
-<w:styles xmlns:mc="http://schemas.openxmlformats.org/markup-compatibility/2006" xmlns:r="http://schemas.openxmlformats.org/officeDocument/2006/relationships" xmlns:w="http://schemas.openxmlformats.org/wordprocessingml/2006/main" xmlns:w14="http://schemas.microsoft.com/office/word/2010/wordml" xmlns:w15="http://schemas.microsoft.com/office/word/2012/wordml" xmlns:w16cex="http://schemas.microsoft.com/office/word/2018/wordml/cex" xmlns:w16cid="http://schemas.microsoft.com/office/word/2016/wordml/cid" xmlns:w16="http://schemas.microsoft.com/office/word/2018/wordml" xmlns:w16du="http://schemas.microsoft.com/office/word/2023/wordml/word16du" xmlns:w16sdtdh="http://schemas.microsoft.com/office/word/2020/wordml/sdtdatahash" xmlns:w16se="http://schemas.microsoft.com/office/word/2015/wordml/symex" mc:Ignorable="w14 w15 w16se w16cid w16 w16cex w16sdtdh w16du">
+<w:styles xmlns:mc="http://schemas.openxmlformats.org/markup-compatibility/2006" xmlns:r="http://schemas.openxmlformats.org/officeDocument/2006/relationships" xmlns:w="http://schemas.openxmlformats.org/wordprocessingml/2006/main" xmlns:w14="http://schemas.microsoft.com/office/word/2010/wordml" xmlns:w15="http://schemas.microsoft.com/office/word/2012/wordml" xmlns:w16cex="http://schemas.microsoft.com/office/word/2018/wordml/cex" xmlns:w16cid="http://schemas.microsoft.com/office/word/2016/wordml/cid" xmlns:w16="http://schemas.microsoft.com/office/word/2018/wordml" xmlns:w16du="http://schemas.microsoft.com/office/word/2023/wordml/word16du" xmlns:w16sdtdh="http://schemas.microsoft.com/office/word/2020/wordml/sdtdatahash" xmlns:w16sdtfl="http://schemas.microsoft.com/office/word/2024/wordml/sdtformatlock" xmlns:w16se="http://schemas.microsoft.com/office/word/2015/wordml/symex" mc:Ignorable="w14 w15 w16se w16cid w16 w16cex w16sdtdh w16sdtfl w16du">
   <w:docDefaults>
     <w:rPrDefault>
       <w:rPr>
@@ -1345,7 +1758,6 @@
   <w:style w:type="character" w:default="1" w:styleId="DefaultParagraphFont">
     <w:name w:val="Default Paragraph Font"/>
     <w:uiPriority w:val="1"/>
-    <w:semiHidden/>
     <w:unhideWhenUsed/>
   </w:style>
   <w:style w:type="table" w:default="1" w:styleId="TableNormal">
@@ -1391,6 +1803,29 @@
       <w:color w:val="2E74B5" w:themeColor="accent1" w:themeShade="BF"/>
       <w:sz w:val="32"/>
       <w:szCs w:val="32"/>
+    </w:rPr>
+  </w:style>
+  <w:style w:type="character" w:styleId="Hyperlink">
+    <w:name w:val="Hyperlink"/>
+    <w:basedOn w:val="DefaultParagraphFont"/>
+    <w:uiPriority w:val="99"/>
+    <w:unhideWhenUsed/>
+    <w:rsid w:val="00387344"/>
+    <w:rPr>
+      <w:color w:val="0563C1" w:themeColor="hyperlink"/>
+      <w:u w:val="single"/>
+    </w:rPr>
+  </w:style>
+  <w:style w:type="character" w:styleId="UnresolvedMention">
+    <w:name w:val="Unresolved Mention"/>
+    <w:basedOn w:val="DefaultParagraphFont"/>
+    <w:uiPriority w:val="99"/>
+    <w:semiHidden/>
+    <w:unhideWhenUsed/>
+    <w:rsid w:val="00387344"/>
+    <w:rPr>
+      <w:color w:val="605E5C"/>
+      <w:shd w:val="clear" w:color="auto" w:fill="E1DFDD"/>
     </w:rPr>
   </w:style>
 </w:styles>

</xml_diff>